<commit_message>
Actualizaciones de archivos fase 1
</commit_message>
<xml_diff>
--- a/Fase 1/Evidencias Grupales/1.4_APT122_FormativaFase1.docx
+++ b/Fase 1/Evidencias Grupales/1.4_APT122_FormativaFase1.docx
@@ -1,6 +1,6 @@
 
 <file path=word/document.xml><?xml version="1.0" encoding="utf-8"?>
-<w:document xmlns:wpc="http://schemas.microsoft.com/office/word/2010/wordprocessingCanvas" xmlns:cx="http://schemas.microsoft.com/office/drawing/2014/chartex" xmlns:cx1="http://schemas.microsoft.com/office/drawing/2015/9/8/chartex" xmlns:cx2="http://schemas.microsoft.com/office/drawing/2015/10/21/chartex" xmlns:cx3="http://schemas.microsoft.com/office/drawing/2016/5/9/chartex" xmlns:cx4="http://schemas.microsoft.com/office/drawing/2016/5/10/chartex" xmlns:cx5="http://schemas.microsoft.com/office/drawing/2016/5/11/chartex" xmlns:cx6="http://schemas.microsoft.com/office/drawing/2016/5/12/chartex" xmlns:cx7="http://schemas.microsoft.com/office/drawing/2016/5/13/chartex" xmlns:cx8="http://schemas.microsoft.com/office/drawing/2016/5/14/chartex" xmlns:mc="http://schemas.openxmlformats.org/markup-compatibility/2006" xmlns:aink="http://schemas.microsoft.com/office/drawing/2016/ink" xmlns:am3d="http://schemas.microsoft.com/office/drawing/2017/model3d" xmlns:o="urn:schemas-microsoft-com:office:office" xmlns:oel="http://schemas.microsoft.com/office/2019/extlst" xmlns:r="http://schemas.openxmlformats.org/officeDocument/2006/relationships" xmlns:m="http://schemas.openxmlformats.org/officeDocument/2006/math" xmlns:v="urn:schemas-microsoft-com:vml" xmlns:wp14="http://schemas.microsoft.com/office/word/2010/wordprocessingDrawing" xmlns:wp="http://schemas.openxmlformats.org/drawingml/2006/wordprocessingDrawing" xmlns:w10="urn:schemas-microsoft-com:office:word" xmlns:w="http://schemas.openxmlformats.org/wordprocessingml/2006/main" xmlns:w14="http://schemas.microsoft.com/office/word/2010/wordml" xmlns:w15="http://schemas.microsoft.com/office/word/2012/wordml" xmlns:w16cex="http://schemas.microsoft.com/office/word/2018/wordml/cex" xmlns:w16cid="http://schemas.microsoft.com/office/word/2016/wordml/cid" xmlns:w16="http://schemas.microsoft.com/office/word/2018/wordml" xmlns:w16sdtdh="http://schemas.microsoft.com/office/word/2020/wordml/sdtdatahash" xmlns:w16se="http://schemas.microsoft.com/office/word/2015/wordml/symex" xmlns:wpg="http://schemas.microsoft.com/office/word/2010/wordprocessingGroup" xmlns:wpi="http://schemas.microsoft.com/office/word/2010/wordprocessingInk" xmlns:wne="http://schemas.microsoft.com/office/word/2006/wordml" xmlns:wps="http://schemas.microsoft.com/office/word/2010/wordprocessingShape" mc:Ignorable="w14 w15 w16se w16cid w16 w16cex w16sdtdh wp14">
+<w:document xmlns:wpc="http://schemas.microsoft.com/office/word/2010/wordprocessingCanvas" xmlns:mc="http://schemas.openxmlformats.org/markup-compatibility/2006" xmlns:o="urn:schemas-microsoft-com:office:office" xmlns:r="http://schemas.openxmlformats.org/officeDocument/2006/relationships" xmlns:m="http://schemas.openxmlformats.org/officeDocument/2006/math" xmlns:v="urn:schemas-microsoft-com:vml" xmlns:wp14="http://schemas.microsoft.com/office/word/2010/wordprocessingDrawing" xmlns:wp="http://schemas.openxmlformats.org/drawingml/2006/wordprocessingDrawing" xmlns:w10="urn:schemas-microsoft-com:office:word" xmlns:w="http://schemas.openxmlformats.org/wordprocessingml/2006/main" xmlns:w14="http://schemas.microsoft.com/office/word/2010/wordml" xmlns:w15="http://schemas.microsoft.com/office/word/2012/wordml" xmlns:wpg="http://schemas.microsoft.com/office/word/2010/wordprocessingGroup" xmlns:wpi="http://schemas.microsoft.com/office/word/2010/wordprocessingInk" xmlns:wne="http://schemas.microsoft.com/office/word/2006/wordml" xmlns:wps="http://schemas.microsoft.com/office/word/2010/wordprocessingShape" mc:Ignorable="w14 w15 wp14">
   <w:body>
     <w:p>
       <w:pPr>
@@ -1697,23 +1697,7 @@
                 <w:rFonts w:asciiTheme="minorHAnsi" w:eastAsiaTheme="minorEastAsia" w:hAnsiTheme="minorHAnsi" w:cstheme="minorBidi"/>
                 <w:color w:val="3B3838" w:themeColor="background2" w:themeShade="40"/>
               </w:rPr>
-              <w:t xml:space="preserve"> diseño del Proyecto APT </w:t>
-            </w:r>
-            <w:proofErr w:type="gramStart"/>
-            <w:r>
-              <w:rPr>
-                <w:rFonts w:asciiTheme="minorHAnsi" w:eastAsiaTheme="minorEastAsia" w:hAnsiTheme="minorHAnsi" w:cstheme="minorBidi"/>
-                <w:color w:val="3B3838" w:themeColor="background2" w:themeShade="40"/>
-              </w:rPr>
-              <w:t>de acuerdo a</w:t>
-            </w:r>
-            <w:proofErr w:type="gramEnd"/>
-            <w:r>
-              <w:rPr>
-                <w:rFonts w:asciiTheme="minorHAnsi" w:eastAsiaTheme="minorEastAsia" w:hAnsiTheme="minorHAnsi" w:cstheme="minorBidi"/>
-                <w:color w:val="3B3838" w:themeColor="background2" w:themeShade="40"/>
-              </w:rPr>
-              <w:t xml:space="preserve"> estándares definidos por la disciplina.</w:t>
+              <w:t xml:space="preserve"> diseño del Proyecto APT de acuerdo a estándares definidos por la disciplina.</w:t>
             </w:r>
           </w:p>
         </w:tc>
@@ -1736,23 +1720,7 @@
                 <w:lang w:eastAsia="es-CL"/>
               </w:rPr>
               <w:lastRenderedPageBreak/>
-              <w:t xml:space="preserve">5. Cumple con los indicadores de calidad requeridos en la presentación del diseño del Proyecto APT </w:t>
-            </w:r>
-            <w:proofErr w:type="gramStart"/>
-            <w:r>
-              <w:rPr>
-                <w:rFonts w:asciiTheme="minorHAnsi" w:eastAsiaTheme="minorEastAsia" w:hAnsiTheme="minorHAnsi" w:cstheme="minorBidi"/>
-                <w:lang w:eastAsia="es-CL"/>
-              </w:rPr>
-              <w:t>de acuerdo a</w:t>
-            </w:r>
-            <w:proofErr w:type="gramEnd"/>
-            <w:r>
-              <w:rPr>
-                <w:rFonts w:asciiTheme="minorHAnsi" w:eastAsiaTheme="minorEastAsia" w:hAnsiTheme="minorHAnsi" w:cstheme="minorBidi"/>
-                <w:lang w:eastAsia="es-CL"/>
-              </w:rPr>
-              <w:t xml:space="preserve"> estándares definidos por la disciplina.</w:t>
+              <w:t>5. Cumple con los indicadores de calidad requeridos en la presentación del diseño del Proyecto APT de acuerdo a estándares definidos por la disciplina.</w:t>
             </w:r>
           </w:p>
         </w:tc>
@@ -2256,23 +2224,7 @@
                 <w:rFonts w:asciiTheme="minorHAnsi" w:eastAsiaTheme="minorEastAsia" w:hAnsiTheme="minorHAnsi" w:cstheme="minorBidi"/>
                 <w:color w:val="000000" w:themeColor="text1"/>
               </w:rPr>
-              <w:t xml:space="preserve">1.3 Desarrolla mejoras al producto en base al resultado de </w:t>
-            </w:r>
-            <w:proofErr w:type="gramStart"/>
-            <w:r>
-              <w:rPr>
-                <w:rFonts w:asciiTheme="minorHAnsi" w:eastAsiaTheme="minorEastAsia" w:hAnsiTheme="minorHAnsi" w:cstheme="minorBidi"/>
-                <w:color w:val="000000" w:themeColor="text1"/>
-              </w:rPr>
-              <w:t>las mismas</w:t>
-            </w:r>
-            <w:proofErr w:type="gramEnd"/>
-            <w:r>
-              <w:rPr>
-                <w:rFonts w:asciiTheme="minorHAnsi" w:eastAsiaTheme="minorEastAsia" w:hAnsiTheme="minorHAnsi" w:cstheme="minorBidi"/>
-                <w:color w:val="000000" w:themeColor="text1"/>
-              </w:rPr>
-              <w:t xml:space="preserve">. </w:t>
+              <w:t xml:space="preserve">1.3 Desarrolla mejoras al producto en base al resultado de las mismas. </w:t>
             </w:r>
           </w:p>
         </w:tc>
@@ -2313,27 +2265,7 @@
                 <w:bCs/>
                 <w:color w:val="000000" w:themeColor="text1"/>
               </w:rPr>
-              <w:t xml:space="preserve">Gestionar proyectos informáticos, ofreciendo alternativas para la toma de decisiones </w:t>
-            </w:r>
-            <w:proofErr w:type="gramStart"/>
-            <w:r>
-              <w:rPr>
-                <w:rFonts w:asciiTheme="minorHAnsi" w:eastAsiaTheme="minorEastAsia" w:hAnsiTheme="minorHAnsi" w:cstheme="minorBidi"/>
-                <w:b/>
-                <w:bCs/>
-                <w:color w:val="000000" w:themeColor="text1"/>
-              </w:rPr>
-              <w:t>de acuerdo a</w:t>
-            </w:r>
-            <w:proofErr w:type="gramEnd"/>
-            <w:r>
-              <w:rPr>
-                <w:rFonts w:asciiTheme="minorHAnsi" w:eastAsiaTheme="minorEastAsia" w:hAnsiTheme="minorHAnsi" w:cstheme="minorBidi"/>
-                <w:b/>
-                <w:bCs/>
-                <w:color w:val="000000" w:themeColor="text1"/>
-              </w:rPr>
-              <w:t xml:space="preserve"> los requerimientos de la organización.</w:t>
+              <w:t>Gestionar proyectos informáticos, ofreciendo alternativas para la toma de decisiones de acuerdo a los requerimientos de la organización.</w:t>
             </w:r>
           </w:p>
         </w:tc>
@@ -2361,23 +2293,7 @@
                 <w:rFonts w:asciiTheme="minorHAnsi" w:eastAsiaTheme="minorEastAsia" w:hAnsiTheme="minorHAnsi" w:cstheme="minorBidi"/>
                 <w:color w:val="000000" w:themeColor="text1"/>
               </w:rPr>
-              <w:t xml:space="preserve">2.1 Planifica proyectos informáticos, ofreciendo alternativas para la toma de decisiones </w:t>
-            </w:r>
-            <w:proofErr w:type="gramStart"/>
-            <w:r>
-              <w:rPr>
-                <w:rFonts w:asciiTheme="minorHAnsi" w:eastAsiaTheme="minorEastAsia" w:hAnsiTheme="minorHAnsi" w:cstheme="minorBidi"/>
-                <w:color w:val="000000" w:themeColor="text1"/>
-              </w:rPr>
-              <w:t>de acuerdo a</w:t>
-            </w:r>
-            <w:proofErr w:type="gramEnd"/>
-            <w:r>
-              <w:rPr>
-                <w:rFonts w:asciiTheme="minorHAnsi" w:eastAsiaTheme="minorEastAsia" w:hAnsiTheme="minorHAnsi" w:cstheme="minorBidi"/>
-                <w:color w:val="000000" w:themeColor="text1"/>
-              </w:rPr>
-              <w:t xml:space="preserve"> los requerimientos de la organización.</w:t>
+              <w:t>2.1 Planifica proyectos informáticos, ofreciendo alternativas para la toma de decisiones de acuerdo a los requerimientos de la organización.</w:t>
             </w:r>
           </w:p>
         </w:tc>
@@ -2418,23 +2334,7 @@
                 <w:rFonts w:asciiTheme="minorHAnsi" w:eastAsiaTheme="minorEastAsia" w:hAnsiTheme="minorHAnsi" w:cstheme="minorBidi"/>
                 <w:color w:val="000000" w:themeColor="text1"/>
               </w:rPr>
-              <w:t xml:space="preserve">2.2 Controla proyectos informáticos, ofreciendo alternativas para la toma de decisiones </w:t>
-            </w:r>
-            <w:proofErr w:type="gramStart"/>
-            <w:r>
-              <w:rPr>
-                <w:rFonts w:asciiTheme="minorHAnsi" w:eastAsiaTheme="minorEastAsia" w:hAnsiTheme="minorHAnsi" w:cstheme="minorBidi"/>
-                <w:color w:val="000000" w:themeColor="text1"/>
-              </w:rPr>
-              <w:t>de acuerdo a</w:t>
-            </w:r>
-            <w:proofErr w:type="gramEnd"/>
-            <w:r>
-              <w:rPr>
-                <w:rFonts w:asciiTheme="minorHAnsi" w:eastAsiaTheme="minorEastAsia" w:hAnsiTheme="minorHAnsi" w:cstheme="minorBidi"/>
-                <w:color w:val="000000" w:themeColor="text1"/>
-              </w:rPr>
-              <w:t xml:space="preserve"> los requerimientos de la organización.</w:t>
+              <w:t>2.2 Controla proyectos informáticos, ofreciendo alternativas para la toma de decisiones de acuerdo a los requerimientos de la organización.</w:t>
             </w:r>
           </w:p>
         </w:tc>
@@ -2475,27 +2375,7 @@
                 <w:bCs/>
                 <w:color w:val="000000" w:themeColor="text1"/>
               </w:rPr>
-              <w:t xml:space="preserve">Construir modelos de datos para soportar los requerimientos de la organización </w:t>
-            </w:r>
-            <w:proofErr w:type="gramStart"/>
-            <w:r>
-              <w:rPr>
-                <w:rFonts w:asciiTheme="minorHAnsi" w:eastAsiaTheme="minorEastAsia" w:hAnsiTheme="minorHAnsi" w:cstheme="minorBidi"/>
-                <w:b/>
-                <w:bCs/>
-                <w:color w:val="000000" w:themeColor="text1"/>
-              </w:rPr>
-              <w:t>de acuerdo a</w:t>
-            </w:r>
-            <w:proofErr w:type="gramEnd"/>
-            <w:r>
-              <w:rPr>
-                <w:rFonts w:asciiTheme="minorHAnsi" w:eastAsiaTheme="minorEastAsia" w:hAnsiTheme="minorHAnsi" w:cstheme="minorBidi"/>
-                <w:b/>
-                <w:bCs/>
-                <w:color w:val="000000" w:themeColor="text1"/>
-              </w:rPr>
-              <w:t xml:space="preserve"> un diseño definido y escalable en el tiempo.</w:t>
+              <w:t>Construir modelos de datos para soportar los requerimientos de la organización de acuerdo a un diseño definido y escalable en el tiempo.</w:t>
             </w:r>
           </w:p>
         </w:tc>
@@ -2523,23 +2403,7 @@
                 <w:rFonts w:asciiTheme="minorHAnsi" w:eastAsiaTheme="minorEastAsia" w:hAnsiTheme="minorHAnsi" w:cstheme="minorBidi"/>
                 <w:color w:val="000000" w:themeColor="text1"/>
               </w:rPr>
-              <w:t xml:space="preserve">3.1 Diseña modelos de datos para soportar los requerimientos de la organización </w:t>
-            </w:r>
-            <w:proofErr w:type="gramStart"/>
-            <w:r>
-              <w:rPr>
-                <w:rFonts w:asciiTheme="minorHAnsi" w:eastAsiaTheme="minorEastAsia" w:hAnsiTheme="minorHAnsi" w:cstheme="minorBidi"/>
-                <w:color w:val="000000" w:themeColor="text1"/>
-              </w:rPr>
-              <w:t>de acuerdo a</w:t>
-            </w:r>
-            <w:proofErr w:type="gramEnd"/>
-            <w:r>
-              <w:rPr>
-                <w:rFonts w:asciiTheme="minorHAnsi" w:eastAsiaTheme="minorEastAsia" w:hAnsiTheme="minorHAnsi" w:cstheme="minorBidi"/>
-                <w:color w:val="000000" w:themeColor="text1"/>
-              </w:rPr>
-              <w:t xml:space="preserve"> un diseño definido y escalable en el tiempo.</w:t>
+              <w:t>3.1 Diseña modelos de datos para soportar los requerimientos de la organización de acuerdo a un diseño definido y escalable en el tiempo.</w:t>
             </w:r>
           </w:p>
         </w:tc>
@@ -2580,23 +2444,7 @@
                 <w:rFonts w:asciiTheme="minorHAnsi" w:eastAsiaTheme="minorEastAsia" w:hAnsiTheme="minorHAnsi" w:cstheme="minorBidi"/>
                 <w:color w:val="000000" w:themeColor="text1"/>
               </w:rPr>
-              <w:t xml:space="preserve">3.2 Implementa modelos de datos para soportar los requerimientos de la organización </w:t>
-            </w:r>
-            <w:proofErr w:type="gramStart"/>
-            <w:r>
-              <w:rPr>
-                <w:rFonts w:asciiTheme="minorHAnsi" w:eastAsiaTheme="minorEastAsia" w:hAnsiTheme="minorHAnsi" w:cstheme="minorBidi"/>
-                <w:color w:val="000000" w:themeColor="text1"/>
-              </w:rPr>
-              <w:t>de acuerdo a</w:t>
-            </w:r>
-            <w:proofErr w:type="gramEnd"/>
-            <w:r>
-              <w:rPr>
-                <w:rFonts w:asciiTheme="minorHAnsi" w:eastAsiaTheme="minorEastAsia" w:hAnsiTheme="minorHAnsi" w:cstheme="minorBidi"/>
-                <w:color w:val="000000" w:themeColor="text1"/>
-              </w:rPr>
-              <w:t xml:space="preserve"> un diseño definido y escalable en el tiempo.</w:t>
+              <w:t>3.2 Implementa modelos de datos para soportar los requerimientos de la organización de acuerdo a un diseño definido y escalable en el tiempo.</w:t>
             </w:r>
           </w:p>
         </w:tc>
@@ -4621,7 +4469,7 @@
     </w:p>
     <w:tbl>
       <w:tblPr>
-        <w:tblStyle w:val="Tablaconcuadrculaclara"/>
+        <w:tblStyle w:val="Cuadrculadetablaclara"/>
         <w:tblpPr w:leftFromText="141" w:rightFromText="141" w:vertAnchor="text" w:tblpXSpec="center" w:tblpY="1"/>
         <w:tblW w:w="12994" w:type="dxa"/>
         <w:tblBorders>
@@ -4798,18 +4646,7 @@
                 <w:sz w:val="22"/>
                 <w:szCs w:val="22"/>
               </w:rPr>
-              <w:t xml:space="preserve">Completamente </w:t>
-            </w:r>
-            <w:proofErr w:type="gramStart"/>
-            <w:r>
-              <w:rPr>
-                <w:rFonts w:asciiTheme="minorHAnsi" w:eastAsiaTheme="minorEastAsia" w:hAnsiTheme="minorHAnsi" w:cstheme="minorBidi"/>
-                <w:b/>
-                <w:bCs/>
-                <w:sz w:val="22"/>
-                <w:szCs w:val="22"/>
-              </w:rPr>
-              <w:t>Logrado</w:t>
+              <w:t>Completamente Logrado</w:t>
             </w:r>
             <w:r>
               <w:rPr>
@@ -4829,7 +4666,6 @@
               </w:rPr>
               <w:t>(</w:t>
             </w:r>
-            <w:proofErr w:type="gramEnd"/>
             <w:r>
               <w:rPr>
                 <w:rFonts w:asciiTheme="minorHAnsi" w:eastAsiaTheme="minorEastAsia" w:hAnsiTheme="minorHAnsi" w:cstheme="minorBidi"/>
@@ -4867,7 +4703,6 @@
                 <w:lang w:eastAsia="es-CL"/>
               </w:rPr>
             </w:pPr>
-            <w:proofErr w:type="gramStart"/>
             <w:r>
               <w:rPr>
                 <w:rFonts w:asciiTheme="minorHAnsi" w:eastAsiaTheme="minorEastAsia" w:hAnsiTheme="minorHAnsi" w:cstheme="minorBidi"/>
@@ -4896,7 +4731,6 @@
               </w:rPr>
               <w:t>(</w:t>
             </w:r>
-            <w:proofErr w:type="gramEnd"/>
             <w:r>
               <w:rPr>
                 <w:rFonts w:asciiTheme="minorHAnsi" w:eastAsiaTheme="minorEastAsia" w:hAnsiTheme="minorHAnsi" w:cstheme="minorBidi"/>
@@ -5127,6 +4961,7 @@
               <w:rPr>
                 <w:rFonts w:asciiTheme="minorHAnsi" w:eastAsiaTheme="minorEastAsia" w:hAnsiTheme="minorHAnsi" w:cstheme="minorBidi"/>
                 <w:color w:val="3B3838" w:themeColor="background2" w:themeShade="40"/>
+                <w:highlight w:val="yellow"/>
               </w:rPr>
               <w:t>Describe brevemente en qué consiste el proyecto APT, justificando la relevancia, impacto o beneficio (real o simulado) que tendría en el campo laboral de su carrera.</w:t>
             </w:r>
@@ -5301,8 +5136,16 @@
               <w:rPr>
                 <w:rFonts w:asciiTheme="minorHAnsi" w:eastAsiaTheme="minorEastAsia" w:hAnsiTheme="minorHAnsi" w:cstheme="minorBidi"/>
                 <w:color w:val="3B3838" w:themeColor="background2" w:themeShade="40"/>
-              </w:rPr>
-              <w:t xml:space="preserve">Describe una relación coherente entre su proyecto y el perfil de egreso de su plan de estudio, especificando cómo debe utilizar distintas competencias para desarrollar su Proyecto APT. </w:t>
+                <w:highlight w:val="yellow"/>
+              </w:rPr>
+              <w:t>Describe una relación coherente entre su proyecto y el perfil de egreso de su plan de estudio, especificando cómo debe utilizar distintas competencias para desarrollar su Proyecto APT</w:t>
+            </w:r>
+            <w:r>
+              <w:rPr>
+                <w:rFonts w:asciiTheme="minorHAnsi" w:eastAsiaTheme="minorEastAsia" w:hAnsiTheme="minorHAnsi" w:cstheme="minorBidi"/>
+                <w:color w:val="3B3838" w:themeColor="background2" w:themeShade="40"/>
+              </w:rPr>
+              <w:t xml:space="preserve">. </w:t>
             </w:r>
           </w:p>
         </w:tc>
@@ -5476,8 +5319,16 @@
               <w:rPr>
                 <w:rFonts w:asciiTheme="minorHAnsi" w:eastAsiaTheme="minorEastAsia" w:hAnsiTheme="minorHAnsi" w:cstheme="minorBidi"/>
                 <w:color w:val="3B3838" w:themeColor="background2" w:themeShade="40"/>
-              </w:rPr>
-              <w:t xml:space="preserve">Menciona sus intereses profesionales y explica con claridad cómo estos se ven reflejados en su proyecto. </w:t>
+                <w:highlight w:val="yellow"/>
+              </w:rPr>
+              <w:t>Menciona sus intereses profesionales y explica con claridad cómo estos se ven reflejados en su proyecto.</w:t>
+            </w:r>
+            <w:r>
+              <w:rPr>
+                <w:rFonts w:asciiTheme="minorHAnsi" w:eastAsiaTheme="minorEastAsia" w:hAnsiTheme="minorHAnsi" w:cstheme="minorBidi"/>
+                <w:color w:val="3B3838" w:themeColor="background2" w:themeShade="40"/>
+              </w:rPr>
+              <w:t xml:space="preserve"> </w:t>
             </w:r>
           </w:p>
         </w:tc>
@@ -5628,6 +5479,7 @@
               <w:rPr>
                 <w:rFonts w:asciiTheme="minorHAnsi" w:eastAsiaTheme="minorEastAsia" w:hAnsiTheme="minorHAnsi" w:cstheme="minorBidi"/>
                 <w:color w:val="3B3838" w:themeColor="background2" w:themeShade="40"/>
+                <w:highlight w:val="yellow"/>
               </w:rPr>
               <w:t>Justifica por qué el proyecto puede desarrollarse considerado tiempo, materiales y factores externos, y en caso de posibles dificultades plantea como las abordaría.</w:t>
             </w:r>
@@ -5834,23 +5686,7 @@
                 <w:rFonts w:asciiTheme="minorHAnsi" w:eastAsiaTheme="minorEastAsia" w:hAnsiTheme="minorHAnsi" w:cstheme="minorBidi"/>
                 <w:lang w:eastAsia="es-CL"/>
               </w:rPr>
-              <w:t xml:space="preserve"> diseño del Proyecto APT </w:t>
-            </w:r>
-            <w:proofErr w:type="gramStart"/>
-            <w:r>
-              <w:rPr>
-                <w:rFonts w:asciiTheme="minorHAnsi" w:eastAsiaTheme="minorEastAsia" w:hAnsiTheme="minorHAnsi" w:cstheme="minorBidi"/>
-                <w:lang w:eastAsia="es-CL"/>
-              </w:rPr>
-              <w:t>de acuerdo a</w:t>
-            </w:r>
-            <w:proofErr w:type="gramEnd"/>
-            <w:r>
-              <w:rPr>
-                <w:rFonts w:asciiTheme="minorHAnsi" w:eastAsiaTheme="minorEastAsia" w:hAnsiTheme="minorHAnsi" w:cstheme="minorBidi"/>
-                <w:lang w:eastAsia="es-CL"/>
-              </w:rPr>
-              <w:t xml:space="preserve"> </w:t>
+              <w:t xml:space="preserve"> diseño del Proyecto APT de acuerdo a </w:t>
             </w:r>
             <w:r>
               <w:rPr>
@@ -5874,9 +5710,12 @@
                 <w:lang w:eastAsia="es-CL"/>
               </w:rPr>
             </w:pPr>
-            <w:r>
-              <w:rPr>
-                <w:rFonts w:asciiTheme="minorHAnsi" w:eastAsiaTheme="minorEastAsia" w:hAnsiTheme="minorHAnsi" w:cstheme="minorBidi"/>
+            <w:bookmarkStart w:id="0" w:name="_GoBack"/>
+            <w:bookmarkEnd w:id="0"/>
+            <w:r>
+              <w:rPr>
+                <w:rFonts w:asciiTheme="minorHAnsi" w:eastAsiaTheme="minorEastAsia" w:hAnsiTheme="minorHAnsi" w:cstheme="minorBidi"/>
+                <w:highlight w:val="yellow"/>
                 <w:lang w:eastAsia="es-CL"/>
               </w:rPr>
               <w:lastRenderedPageBreak/>
@@ -5885,6 +5724,7 @@
             <w:r>
               <w:rPr>
                 <w:rFonts w:asciiTheme="minorHAnsi" w:eastAsiaTheme="minorEastAsia" w:hAnsiTheme="minorHAnsi" w:cstheme="minorBidi"/>
+                <w:highlight w:val="yellow"/>
                 <w:lang w:eastAsia="es-CL"/>
               </w:rPr>
               <w:lastRenderedPageBreak/>
@@ -6325,6 +6165,13 @@
                 <w:lang w:eastAsia="es-CL"/>
               </w:rPr>
             </w:pPr>
+            <w:r>
+              <w:rPr>
+                <w:rFonts w:asciiTheme="minorHAnsi" w:eastAsiaTheme="minorEastAsia" w:hAnsiTheme="minorHAnsi" w:cstheme="minorBidi"/>
+                <w:lang w:eastAsia="es-CL"/>
+              </w:rPr>
+              <w:t>x</w:t>
+            </w:r>
           </w:p>
         </w:tc>
       </w:tr>
@@ -6592,7 +6439,7 @@
 </file>
 
 <file path=word/endnotes.xml><?xml version="1.0" encoding="utf-8"?>
-<w:endnotes xmlns:wpc="http://schemas.microsoft.com/office/word/2010/wordprocessingCanvas" xmlns:cx="http://schemas.microsoft.com/office/drawing/2014/chartex" xmlns:cx1="http://schemas.microsoft.com/office/drawing/2015/9/8/chartex" xmlns:cx2="http://schemas.microsoft.com/office/drawing/2015/10/21/chartex" xmlns:cx3="http://schemas.microsoft.com/office/drawing/2016/5/9/chartex" xmlns:cx4="http://schemas.microsoft.com/office/drawing/2016/5/10/chartex" xmlns:cx5="http://schemas.microsoft.com/office/drawing/2016/5/11/chartex" xmlns:cx6="http://schemas.microsoft.com/office/drawing/2016/5/12/chartex" xmlns:cx7="http://schemas.microsoft.com/office/drawing/2016/5/13/chartex" xmlns:cx8="http://schemas.microsoft.com/office/drawing/2016/5/14/chartex" xmlns:mc="http://schemas.openxmlformats.org/markup-compatibility/2006" xmlns:aink="http://schemas.microsoft.com/office/drawing/2016/ink" xmlns:am3d="http://schemas.microsoft.com/office/drawing/2017/model3d" xmlns:o="urn:schemas-microsoft-com:office:office" xmlns:oel="http://schemas.microsoft.com/office/2019/extlst" xmlns:r="http://schemas.openxmlformats.org/officeDocument/2006/relationships" xmlns:m="http://schemas.openxmlformats.org/officeDocument/2006/math" xmlns:v="urn:schemas-microsoft-com:vml" xmlns:wp14="http://schemas.microsoft.com/office/word/2010/wordprocessingDrawing" xmlns:wp="http://schemas.openxmlformats.org/drawingml/2006/wordprocessingDrawing" xmlns:w10="urn:schemas-microsoft-com:office:word" xmlns:w="http://schemas.openxmlformats.org/wordprocessingml/2006/main" xmlns:w14="http://schemas.microsoft.com/office/word/2010/wordml" xmlns:w15="http://schemas.microsoft.com/office/word/2012/wordml" xmlns:w16cex="http://schemas.microsoft.com/office/word/2018/wordml/cex" xmlns:w16cid="http://schemas.microsoft.com/office/word/2016/wordml/cid" xmlns:w16="http://schemas.microsoft.com/office/word/2018/wordml" xmlns:w16sdtdh="http://schemas.microsoft.com/office/word/2020/wordml/sdtdatahash" xmlns:w16se="http://schemas.microsoft.com/office/word/2015/wordml/symex" xmlns:wpg="http://schemas.microsoft.com/office/word/2010/wordprocessingGroup" xmlns:wpi="http://schemas.microsoft.com/office/word/2010/wordprocessingInk" xmlns:wne="http://schemas.microsoft.com/office/word/2006/wordml" xmlns:wps="http://schemas.microsoft.com/office/word/2010/wordprocessingShape" mc:Ignorable="w14 w15 w16se w16cid w16 w16cex w16sdtdh wp14">
+<w:endnotes xmlns:wpc="http://schemas.microsoft.com/office/word/2010/wordprocessingCanvas" xmlns:mc="http://schemas.openxmlformats.org/markup-compatibility/2006" xmlns:o="urn:schemas-microsoft-com:office:office" xmlns:r="http://schemas.openxmlformats.org/officeDocument/2006/relationships" xmlns:m="http://schemas.openxmlformats.org/officeDocument/2006/math" xmlns:v="urn:schemas-microsoft-com:vml" xmlns:wp14="http://schemas.microsoft.com/office/word/2010/wordprocessingDrawing" xmlns:wp="http://schemas.openxmlformats.org/drawingml/2006/wordprocessingDrawing" xmlns:w10="urn:schemas-microsoft-com:office:word" xmlns:w="http://schemas.openxmlformats.org/wordprocessingml/2006/main" xmlns:w14="http://schemas.microsoft.com/office/word/2010/wordml" xmlns:w15="http://schemas.microsoft.com/office/word/2012/wordml" xmlns:wpg="http://schemas.microsoft.com/office/word/2010/wordprocessingGroup" xmlns:wpi="http://schemas.microsoft.com/office/word/2010/wordprocessingInk" xmlns:wne="http://schemas.microsoft.com/office/word/2006/wordml" xmlns:wps="http://schemas.microsoft.com/office/word/2010/wordprocessingShape" mc:Ignorable="w14 w15 wp14">
   <w:endnote w:type="separator" w:id="-1">
     <w:p>
       <w:r>
@@ -6611,7 +6458,7 @@
 </file>
 
 <file path=word/footer1.xml><?xml version="1.0" encoding="utf-8"?>
-<w:ftr xmlns:wpc="http://schemas.microsoft.com/office/word/2010/wordprocessingCanvas" xmlns:cx="http://schemas.microsoft.com/office/drawing/2014/chartex" xmlns:cx1="http://schemas.microsoft.com/office/drawing/2015/9/8/chartex" xmlns:cx2="http://schemas.microsoft.com/office/drawing/2015/10/21/chartex" xmlns:cx3="http://schemas.microsoft.com/office/drawing/2016/5/9/chartex" xmlns:cx4="http://schemas.microsoft.com/office/drawing/2016/5/10/chartex" xmlns:cx5="http://schemas.microsoft.com/office/drawing/2016/5/11/chartex" xmlns:cx6="http://schemas.microsoft.com/office/drawing/2016/5/12/chartex" xmlns:cx7="http://schemas.microsoft.com/office/drawing/2016/5/13/chartex" xmlns:cx8="http://schemas.microsoft.com/office/drawing/2016/5/14/chartex" xmlns:mc="http://schemas.openxmlformats.org/markup-compatibility/2006" xmlns:aink="http://schemas.microsoft.com/office/drawing/2016/ink" xmlns:am3d="http://schemas.microsoft.com/office/drawing/2017/model3d" xmlns:o="urn:schemas-microsoft-com:office:office" xmlns:oel="http://schemas.microsoft.com/office/2019/extlst" xmlns:r="http://schemas.openxmlformats.org/officeDocument/2006/relationships" xmlns:m="http://schemas.openxmlformats.org/officeDocument/2006/math" xmlns:v="urn:schemas-microsoft-com:vml" xmlns:wp14="http://schemas.microsoft.com/office/word/2010/wordprocessingDrawing" xmlns:wp="http://schemas.openxmlformats.org/drawingml/2006/wordprocessingDrawing" xmlns:w10="urn:schemas-microsoft-com:office:word" xmlns:w="http://schemas.openxmlformats.org/wordprocessingml/2006/main" xmlns:w14="http://schemas.microsoft.com/office/word/2010/wordml" xmlns:w15="http://schemas.microsoft.com/office/word/2012/wordml" xmlns:w16cex="http://schemas.microsoft.com/office/word/2018/wordml/cex" xmlns:w16cid="http://schemas.microsoft.com/office/word/2016/wordml/cid" xmlns:w16="http://schemas.microsoft.com/office/word/2018/wordml" xmlns:w16sdtdh="http://schemas.microsoft.com/office/word/2020/wordml/sdtdatahash" xmlns:w16se="http://schemas.microsoft.com/office/word/2015/wordml/symex" xmlns:wpg="http://schemas.microsoft.com/office/word/2010/wordprocessingGroup" xmlns:wpi="http://schemas.microsoft.com/office/word/2010/wordprocessingInk" xmlns:wne="http://schemas.microsoft.com/office/word/2006/wordml" xmlns:wps="http://schemas.microsoft.com/office/word/2010/wordprocessingShape" mc:Ignorable="w14 w15 w16se w16cid w16 w16cex w16sdtdh wp14">
+<w:ftr xmlns:wpc="http://schemas.microsoft.com/office/word/2010/wordprocessingCanvas" xmlns:mc="http://schemas.openxmlformats.org/markup-compatibility/2006" xmlns:o="urn:schemas-microsoft-com:office:office" xmlns:r="http://schemas.openxmlformats.org/officeDocument/2006/relationships" xmlns:m="http://schemas.openxmlformats.org/officeDocument/2006/math" xmlns:v="urn:schemas-microsoft-com:vml" xmlns:wp14="http://schemas.microsoft.com/office/word/2010/wordprocessingDrawing" xmlns:wp="http://schemas.openxmlformats.org/drawingml/2006/wordprocessingDrawing" xmlns:w10="urn:schemas-microsoft-com:office:word" xmlns:w="http://schemas.openxmlformats.org/wordprocessingml/2006/main" xmlns:w14="http://schemas.microsoft.com/office/word/2010/wordml" xmlns:w15="http://schemas.microsoft.com/office/word/2012/wordml" xmlns:wpg="http://schemas.microsoft.com/office/word/2010/wordprocessingGroup" xmlns:wpi="http://schemas.microsoft.com/office/word/2010/wordprocessingInk" xmlns:wne="http://schemas.microsoft.com/office/word/2006/wordml" xmlns:wps="http://schemas.microsoft.com/office/word/2010/wordprocessingShape" mc:Ignorable="w14 w15 wp14">
   <w:p>
     <w:pPr>
       <w:pStyle w:val="Piedepgina"/>
@@ -6759,6 +6606,7 @@
                                 <w:calendar w:val="gregorian"/>
                               </w:date>
                             </w:sdtPr>
+                            <w:sdtEndPr/>
                             <w:sdtContent>
                               <w:p>
                                 <w:pPr>
@@ -6807,7 +6655,7 @@
             </wp:anchor>
           </w:drawing>
         </mc:Choice>
-        <mc:Fallback>
+        <mc:Fallback xmlns:w16se="http://schemas.microsoft.com/office/word/2015/wordml/symex" xmlns:w16sdtdh="http://schemas.microsoft.com/office/word/2020/wordml/sdtdatahash" xmlns:w16="http://schemas.microsoft.com/office/word/2018/wordml" xmlns:w16cid="http://schemas.microsoft.com/office/word/2016/wordml/cid" xmlns:w16cex="http://schemas.microsoft.com/office/word/2018/wordml/cex" xmlns:oel="http://schemas.microsoft.com/office/2019/extlst" xmlns:am3d="http://schemas.microsoft.com/office/drawing/2017/model3d" xmlns:aink="http://schemas.microsoft.com/office/drawing/2016/ink" xmlns:cx8="http://schemas.microsoft.com/office/drawing/2016/5/14/chartex" xmlns:cx7="http://schemas.microsoft.com/office/drawing/2016/5/13/chartex" xmlns:cx6="http://schemas.microsoft.com/office/drawing/2016/5/12/chartex" xmlns:cx5="http://schemas.microsoft.com/office/drawing/2016/5/11/chartex" xmlns:cx4="http://schemas.microsoft.com/office/drawing/2016/5/10/chartex" xmlns:cx3="http://schemas.microsoft.com/office/drawing/2016/5/9/chartex" xmlns:cx2="http://schemas.microsoft.com/office/drawing/2015/10/21/chartex" xmlns:cx1="http://schemas.microsoft.com/office/drawing/2015/9/8/chartex" xmlns:cx="http://schemas.microsoft.com/office/drawing/2014/chartex">
           <w:pict>
             <v:group w14:anchorId="0F25DB77" id="Grupo 37" o:spid="_x0000_s1026" style="position:absolute;left:0;text-align:left;margin-left:416.8pt;margin-top:0;width:468pt;height:25.2pt;z-index:251662336;mso-width-percent:1000;mso-top-percent:200;mso-wrap-distance-left:0;mso-wrap-distance-right:0;mso-position-horizontal:right;mso-position-horizontal-relative:margin;mso-position-vertical-relative:bottom-margin-area;mso-width-percent:1000;mso-top-percent:200;mso-width-relative:margin;mso-height-relative:margin" coordsize="59626,3238" o:gfxdata="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">
               <v:rect id="Rectángulo 38" o:spid="_x0000_s1027" style="position:absolute;left:190;width:59436;height:188;visibility:visible;mso-wrap-style:square;v-text-anchor:middle" o:gfxdata="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" fillcolor="black [3213]" stroked="f" strokeweight="1pt"/>
@@ -6986,7 +6834,7 @@
                               <w:sz w:val="22"/>
                               <w:szCs w:val="22"/>
                             </w:rPr>
-                            <w:t>5</w:t>
+                            <w:t>7</w:t>
                           </w:r>
                           <w:r>
                             <w:rPr>
@@ -7020,7 +6868,7 @@
         </mc:Choice>
         <mc:Fallback>
           <w:pict>
-            <v:rect w14:anchorId="3CF0A8BB" id="Rectángulo 40" o:spid="_x0000_s1029" style="position:absolute;left:0;text-align:left;margin-left:0;margin-top:0;width:36pt;height:25.2pt;z-index:251661312;visibility:visible;mso-wrap-style:square;mso-width-percent:0;mso-height-percent:0;mso-top-percent:200;mso-wrap-distance-left:0;mso-wrap-distance-top:0;mso-wrap-distance-right:0;mso-wrap-distance-bottom:0;mso-position-horizontal:left;mso-position-horizontal-relative:right-margin-area;mso-position-vertical-relative:bottom-margin-area;mso-width-percent:0;mso-height-percent:0;mso-top-percent:200;mso-width-relative:margin;mso-height-relative:margin;v-text-anchor:bottom" o:gfxdata="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" fillcolor="black [3213]" stroked="f" strokeweight="3pt">
+            <v:rect w14:anchorId="3CF0A8BB" id="Rectángulo 40" o:spid="_x0000_s1029" style="position:absolute;left:0;text-align:left;margin-left:0;margin-top:0;width:36pt;height:25.2pt;z-index:251661312;visibility:visible;mso-wrap-style:square;mso-width-percent:0;mso-height-percent:0;mso-top-percent:200;mso-wrap-distance-left:0;mso-wrap-distance-top:0;mso-wrap-distance-right:0;mso-wrap-distance-bottom:0;mso-position-horizontal:left;mso-position-horizontal-relative:right-margin-area;mso-position-vertical-relative:bottom-margin-area;mso-width-percent:0;mso-height-percent:0;mso-top-percent:200;mso-width-relative:margin;mso-height-relative:margin;v-text-anchor:bottom" o:gfxdata="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" fillcolor="black [3213]" stroked="f" strokeweight="3pt">
               <v:textbox>
                 <w:txbxContent>
                   <w:p>
@@ -7068,7 +6916,7 @@
                         <w:sz w:val="22"/>
                         <w:szCs w:val="22"/>
                       </w:rPr>
-                      <w:t>5</w:t>
+                      <w:t>7</w:t>
                     </w:r>
                     <w:r>
                       <w:rPr>
@@ -7093,7 +6941,7 @@
 </file>
 
 <file path=word/footnotes.xml><?xml version="1.0" encoding="utf-8"?>
-<w:footnotes xmlns:wpc="http://schemas.microsoft.com/office/word/2010/wordprocessingCanvas" xmlns:cx="http://schemas.microsoft.com/office/drawing/2014/chartex" xmlns:cx1="http://schemas.microsoft.com/office/drawing/2015/9/8/chartex" xmlns:cx2="http://schemas.microsoft.com/office/drawing/2015/10/21/chartex" xmlns:cx3="http://schemas.microsoft.com/office/drawing/2016/5/9/chartex" xmlns:cx4="http://schemas.microsoft.com/office/drawing/2016/5/10/chartex" xmlns:cx5="http://schemas.microsoft.com/office/drawing/2016/5/11/chartex" xmlns:cx6="http://schemas.microsoft.com/office/drawing/2016/5/12/chartex" xmlns:cx7="http://schemas.microsoft.com/office/drawing/2016/5/13/chartex" xmlns:cx8="http://schemas.microsoft.com/office/drawing/2016/5/14/chartex" xmlns:mc="http://schemas.openxmlformats.org/markup-compatibility/2006" xmlns:aink="http://schemas.microsoft.com/office/drawing/2016/ink" xmlns:am3d="http://schemas.microsoft.com/office/drawing/2017/model3d" xmlns:o="urn:schemas-microsoft-com:office:office" xmlns:oel="http://schemas.microsoft.com/office/2019/extlst" xmlns:r="http://schemas.openxmlformats.org/officeDocument/2006/relationships" xmlns:m="http://schemas.openxmlformats.org/officeDocument/2006/math" xmlns:v="urn:schemas-microsoft-com:vml" xmlns:wp14="http://schemas.microsoft.com/office/word/2010/wordprocessingDrawing" xmlns:wp="http://schemas.openxmlformats.org/drawingml/2006/wordprocessingDrawing" xmlns:w10="urn:schemas-microsoft-com:office:word" xmlns:w="http://schemas.openxmlformats.org/wordprocessingml/2006/main" xmlns:w14="http://schemas.microsoft.com/office/word/2010/wordml" xmlns:w15="http://schemas.microsoft.com/office/word/2012/wordml" xmlns:w16cex="http://schemas.microsoft.com/office/word/2018/wordml/cex" xmlns:w16cid="http://schemas.microsoft.com/office/word/2016/wordml/cid" xmlns:w16="http://schemas.microsoft.com/office/word/2018/wordml" xmlns:w16sdtdh="http://schemas.microsoft.com/office/word/2020/wordml/sdtdatahash" xmlns:w16se="http://schemas.microsoft.com/office/word/2015/wordml/symex" xmlns:wpg="http://schemas.microsoft.com/office/word/2010/wordprocessingGroup" xmlns:wpi="http://schemas.microsoft.com/office/word/2010/wordprocessingInk" xmlns:wne="http://schemas.microsoft.com/office/word/2006/wordml" xmlns:wps="http://schemas.microsoft.com/office/word/2010/wordprocessingShape" mc:Ignorable="w14 w15 w16se w16cid w16 w16cex w16sdtdh wp14">
+<w:footnotes xmlns:wpc="http://schemas.microsoft.com/office/word/2010/wordprocessingCanvas" xmlns:mc="http://schemas.openxmlformats.org/markup-compatibility/2006" xmlns:o="urn:schemas-microsoft-com:office:office" xmlns:r="http://schemas.openxmlformats.org/officeDocument/2006/relationships" xmlns:m="http://schemas.openxmlformats.org/officeDocument/2006/math" xmlns:v="urn:schemas-microsoft-com:vml" xmlns:wp14="http://schemas.microsoft.com/office/word/2010/wordprocessingDrawing" xmlns:wp="http://schemas.openxmlformats.org/drawingml/2006/wordprocessingDrawing" xmlns:w10="urn:schemas-microsoft-com:office:word" xmlns:w="http://schemas.openxmlformats.org/wordprocessingml/2006/main" xmlns:w14="http://schemas.microsoft.com/office/word/2010/wordml" xmlns:w15="http://schemas.microsoft.com/office/word/2012/wordml" xmlns:wpg="http://schemas.microsoft.com/office/word/2010/wordprocessingGroup" xmlns:wpi="http://schemas.microsoft.com/office/word/2010/wordprocessingInk" xmlns:wne="http://schemas.microsoft.com/office/word/2006/wordml" xmlns:wps="http://schemas.microsoft.com/office/word/2010/wordprocessingShape" mc:Ignorable="w14 w15 wp14">
   <w:footnote w:type="separator" w:id="-1">
     <w:p>
       <w:r>
@@ -7182,27 +7030,7 @@
           <w:szCs w:val="18"/>
           <w:lang w:val="es-ES"/>
         </w:rPr>
-        <w:t xml:space="preserve">: Deben integrar la mayor cantidad de competencias del perfil de egreso (al menos tres competencias de especialidad) o todas </w:t>
-      </w:r>
-      <w:proofErr w:type="gramStart"/>
-      <w:r>
-        <w:rPr>
-          <w:rFonts w:cs="Calibri Light"/>
-          <w:sz w:val="18"/>
-          <w:szCs w:val="18"/>
-          <w:lang w:val="es-ES"/>
-        </w:rPr>
-        <w:t>en caso que</w:t>
-      </w:r>
-      <w:proofErr w:type="gramEnd"/>
-      <w:r>
-        <w:rPr>
-          <w:rFonts w:cs="Calibri Light"/>
-          <w:sz w:val="18"/>
-          <w:szCs w:val="18"/>
-          <w:lang w:val="es-ES"/>
-        </w:rPr>
-        <w:t xml:space="preserve"> el proyecto APT o portafolio profesional a desarrollar lo requiera, con el propósito de movilizar los recursos internos y externos del estudiante. </w:t>
+        <w:t xml:space="preserve">: Deben integrar la mayor cantidad de competencias del perfil de egreso (al menos tres competencias de especialidad) o todas en caso que el proyecto APT o portafolio profesional a desarrollar lo requiera, con el propósito de movilizar los recursos internos y externos del estudiante. </w:t>
       </w:r>
     </w:p>
     <w:p>
@@ -7361,7 +7189,7 @@
 </file>
 
 <file path=word/header1.xml><?xml version="1.0" encoding="utf-8"?>
-<w:hdr xmlns:wpc="http://schemas.microsoft.com/office/word/2010/wordprocessingCanvas" xmlns:cx="http://schemas.microsoft.com/office/drawing/2014/chartex" xmlns:cx1="http://schemas.microsoft.com/office/drawing/2015/9/8/chartex" xmlns:cx2="http://schemas.microsoft.com/office/drawing/2015/10/21/chartex" xmlns:cx3="http://schemas.microsoft.com/office/drawing/2016/5/9/chartex" xmlns:cx4="http://schemas.microsoft.com/office/drawing/2016/5/10/chartex" xmlns:cx5="http://schemas.microsoft.com/office/drawing/2016/5/11/chartex" xmlns:cx6="http://schemas.microsoft.com/office/drawing/2016/5/12/chartex" xmlns:cx7="http://schemas.microsoft.com/office/drawing/2016/5/13/chartex" xmlns:cx8="http://schemas.microsoft.com/office/drawing/2016/5/14/chartex" xmlns:mc="http://schemas.openxmlformats.org/markup-compatibility/2006" xmlns:aink="http://schemas.microsoft.com/office/drawing/2016/ink" xmlns:am3d="http://schemas.microsoft.com/office/drawing/2017/model3d" xmlns:o="urn:schemas-microsoft-com:office:office" xmlns:oel="http://schemas.microsoft.com/office/2019/extlst" xmlns:r="http://schemas.openxmlformats.org/officeDocument/2006/relationships" xmlns:m="http://schemas.openxmlformats.org/officeDocument/2006/math" xmlns:v="urn:schemas-microsoft-com:vml" xmlns:wp14="http://schemas.microsoft.com/office/word/2010/wordprocessingDrawing" xmlns:wp="http://schemas.openxmlformats.org/drawingml/2006/wordprocessingDrawing" xmlns:w10="urn:schemas-microsoft-com:office:word" xmlns:w="http://schemas.openxmlformats.org/wordprocessingml/2006/main" xmlns:w14="http://schemas.microsoft.com/office/word/2010/wordml" xmlns:w15="http://schemas.microsoft.com/office/word/2012/wordml" xmlns:w16cex="http://schemas.microsoft.com/office/word/2018/wordml/cex" xmlns:w16cid="http://schemas.microsoft.com/office/word/2016/wordml/cid" xmlns:w16="http://schemas.microsoft.com/office/word/2018/wordml" xmlns:w16sdtdh="http://schemas.microsoft.com/office/word/2020/wordml/sdtdatahash" xmlns:w16se="http://schemas.microsoft.com/office/word/2015/wordml/symex" xmlns:wpg="http://schemas.microsoft.com/office/word/2010/wordprocessingGroup" xmlns:wpi="http://schemas.microsoft.com/office/word/2010/wordprocessingInk" xmlns:wne="http://schemas.microsoft.com/office/word/2006/wordml" xmlns:wps="http://schemas.microsoft.com/office/word/2010/wordprocessingShape" mc:Ignorable="w14 w15 w16se w16cid w16 w16cex w16sdtdh wp14">
+<w:hdr xmlns:wpc="http://schemas.microsoft.com/office/word/2010/wordprocessingCanvas" xmlns:mc="http://schemas.openxmlformats.org/markup-compatibility/2006" xmlns:o="urn:schemas-microsoft-com:office:office" xmlns:r="http://schemas.openxmlformats.org/officeDocument/2006/relationships" xmlns:m="http://schemas.openxmlformats.org/officeDocument/2006/math" xmlns:v="urn:schemas-microsoft-com:vml" xmlns:wp14="http://schemas.microsoft.com/office/word/2010/wordprocessingDrawing" xmlns:wp="http://schemas.openxmlformats.org/drawingml/2006/wordprocessingDrawing" xmlns:w10="urn:schemas-microsoft-com:office:word" xmlns:w="http://schemas.openxmlformats.org/wordprocessingml/2006/main" xmlns:w14="http://schemas.microsoft.com/office/word/2010/wordml" xmlns:w15="http://schemas.microsoft.com/office/word/2012/wordml" xmlns:wpg="http://schemas.microsoft.com/office/word/2010/wordprocessingGroup" xmlns:wpi="http://schemas.microsoft.com/office/word/2010/wordprocessingInk" xmlns:wne="http://schemas.microsoft.com/office/word/2006/wordml" xmlns:wps="http://schemas.microsoft.com/office/word/2010/wordprocessingShape" mc:Ignorable="w14 w15 wp14">
   <w:p>
     <w:pPr>
       <w:pStyle w:val="Encabezado"/>
@@ -7461,7 +7289,7 @@
 </file>
 
 <file path=word/numbering.xml><?xml version="1.0" encoding="utf-8"?>
-<w:numbering xmlns:wpc="http://schemas.microsoft.com/office/word/2010/wordprocessingCanvas" xmlns:cx="http://schemas.microsoft.com/office/drawing/2014/chartex" xmlns:cx1="http://schemas.microsoft.com/office/drawing/2015/9/8/chartex" xmlns:cx2="http://schemas.microsoft.com/office/drawing/2015/10/21/chartex" xmlns:cx3="http://schemas.microsoft.com/office/drawing/2016/5/9/chartex" xmlns:cx4="http://schemas.microsoft.com/office/drawing/2016/5/10/chartex" xmlns:cx5="http://schemas.microsoft.com/office/drawing/2016/5/11/chartex" xmlns:cx6="http://schemas.microsoft.com/office/drawing/2016/5/12/chartex" xmlns:cx7="http://schemas.microsoft.com/office/drawing/2016/5/13/chartex" xmlns:cx8="http://schemas.microsoft.com/office/drawing/2016/5/14/chartex" xmlns:mc="http://schemas.openxmlformats.org/markup-compatibility/2006" xmlns:aink="http://schemas.microsoft.com/office/drawing/2016/ink" xmlns:am3d="http://schemas.microsoft.com/office/drawing/2017/model3d" xmlns:o="urn:schemas-microsoft-com:office:office" xmlns:oel="http://schemas.microsoft.com/office/2019/extlst" xmlns:r="http://schemas.openxmlformats.org/officeDocument/2006/relationships" xmlns:m="http://schemas.openxmlformats.org/officeDocument/2006/math" xmlns:v="urn:schemas-microsoft-com:vml" xmlns:wp14="http://schemas.microsoft.com/office/word/2010/wordprocessingDrawing" xmlns:wp="http://schemas.openxmlformats.org/drawingml/2006/wordprocessingDrawing" xmlns:w10="urn:schemas-microsoft-com:office:word" xmlns:w="http://schemas.openxmlformats.org/wordprocessingml/2006/main" xmlns:w14="http://schemas.microsoft.com/office/word/2010/wordml" xmlns:w15="http://schemas.microsoft.com/office/word/2012/wordml" xmlns:w16cex="http://schemas.microsoft.com/office/word/2018/wordml/cex" xmlns:w16cid="http://schemas.microsoft.com/office/word/2016/wordml/cid" xmlns:w16="http://schemas.microsoft.com/office/word/2018/wordml" xmlns:w16sdtdh="http://schemas.microsoft.com/office/word/2020/wordml/sdtdatahash" xmlns:w16se="http://schemas.microsoft.com/office/word/2015/wordml/symex" xmlns:wpg="http://schemas.microsoft.com/office/word/2010/wordprocessingGroup" xmlns:wpi="http://schemas.microsoft.com/office/word/2010/wordprocessingInk" xmlns:wne="http://schemas.microsoft.com/office/word/2006/wordml" xmlns:wps="http://schemas.microsoft.com/office/word/2010/wordprocessingShape" mc:Ignorable="w14 w15 w16se w16cid w16 w16cex w16sdtdh wp14">
+<w:numbering xmlns:wpc="http://schemas.microsoft.com/office/word/2010/wordprocessingCanvas" xmlns:mc="http://schemas.openxmlformats.org/markup-compatibility/2006" xmlns:o="urn:schemas-microsoft-com:office:office" xmlns:r="http://schemas.openxmlformats.org/officeDocument/2006/relationships" xmlns:m="http://schemas.openxmlformats.org/officeDocument/2006/math" xmlns:v="urn:schemas-microsoft-com:vml" xmlns:wp14="http://schemas.microsoft.com/office/word/2010/wordprocessingDrawing" xmlns:wp="http://schemas.openxmlformats.org/drawingml/2006/wordprocessingDrawing" xmlns:w10="urn:schemas-microsoft-com:office:word" xmlns:w="http://schemas.openxmlformats.org/wordprocessingml/2006/main" xmlns:w14="http://schemas.microsoft.com/office/word/2010/wordml" xmlns:w15="http://schemas.microsoft.com/office/word/2012/wordml" xmlns:wpg="http://schemas.microsoft.com/office/word/2010/wordprocessingGroup" xmlns:wpi="http://schemas.microsoft.com/office/word/2010/wordprocessingInk" xmlns:wne="http://schemas.microsoft.com/office/word/2006/wordml" xmlns:wps="http://schemas.microsoft.com/office/word/2010/wordprocessingShape" mc:Ignorable="w14 w15 wp14">
   <w:abstractNum w:abstractNumId="0" w15:restartNumberingAfterBreak="0">
     <w:nsid w:val="08183884"/>
     <w:multiLevelType w:val="hybridMultilevel"/>
@@ -10458,92 +10286,92 @@
       </w:rPr>
     </w:lvl>
   </w:abstractNum>
-  <w:num w:numId="1" w16cid:durableId="147674930">
+  <w:num w:numId="1">
     <w:abstractNumId w:val="3"/>
   </w:num>
-  <w:num w:numId="2" w16cid:durableId="1439831222">
+  <w:num w:numId="2">
     <w:abstractNumId w:val="12"/>
   </w:num>
-  <w:num w:numId="3" w16cid:durableId="1036004097">
+  <w:num w:numId="3">
     <w:abstractNumId w:val="24"/>
   </w:num>
-  <w:num w:numId="4" w16cid:durableId="1711605638">
+  <w:num w:numId="4">
     <w:abstractNumId w:val="20"/>
   </w:num>
-  <w:num w:numId="5" w16cid:durableId="352192231">
+  <w:num w:numId="5">
     <w:abstractNumId w:val="5"/>
   </w:num>
-  <w:num w:numId="6" w16cid:durableId="1287469770">
+  <w:num w:numId="6">
     <w:abstractNumId w:val="17"/>
   </w:num>
-  <w:num w:numId="7" w16cid:durableId="220218053">
+  <w:num w:numId="7">
     <w:abstractNumId w:val="23"/>
   </w:num>
-  <w:num w:numId="8" w16cid:durableId="1570924996">
+  <w:num w:numId="8">
     <w:abstractNumId w:val="25"/>
   </w:num>
-  <w:num w:numId="9" w16cid:durableId="1272467812">
+  <w:num w:numId="9">
     <w:abstractNumId w:val="8"/>
   </w:num>
-  <w:num w:numId="10" w16cid:durableId="375475170">
+  <w:num w:numId="10">
     <w:abstractNumId w:val="18"/>
   </w:num>
-  <w:num w:numId="11" w16cid:durableId="1995599765">
+  <w:num w:numId="11">
     <w:abstractNumId w:val="6"/>
   </w:num>
-  <w:num w:numId="12" w16cid:durableId="926765155">
+  <w:num w:numId="12">
     <w:abstractNumId w:val="14"/>
   </w:num>
-  <w:num w:numId="13" w16cid:durableId="191842145">
+  <w:num w:numId="13">
     <w:abstractNumId w:val="10"/>
   </w:num>
-  <w:num w:numId="14" w16cid:durableId="1819613862">
+  <w:num w:numId="14">
     <w:abstractNumId w:val="7"/>
   </w:num>
-  <w:num w:numId="15" w16cid:durableId="1308123858">
+  <w:num w:numId="15">
     <w:abstractNumId w:val="13"/>
   </w:num>
-  <w:num w:numId="16" w16cid:durableId="1499810666">
+  <w:num w:numId="16">
     <w:abstractNumId w:val="4"/>
   </w:num>
-  <w:num w:numId="17" w16cid:durableId="361521682">
+  <w:num w:numId="17">
     <w:abstractNumId w:val="1"/>
   </w:num>
-  <w:num w:numId="18" w16cid:durableId="1071536552">
+  <w:num w:numId="18">
     <w:abstractNumId w:val="0"/>
   </w:num>
-  <w:num w:numId="19" w16cid:durableId="1258909468">
+  <w:num w:numId="19">
     <w:abstractNumId w:val="15"/>
   </w:num>
-  <w:num w:numId="20" w16cid:durableId="666980591">
+  <w:num w:numId="20">
     <w:abstractNumId w:val="21"/>
   </w:num>
-  <w:num w:numId="21" w16cid:durableId="59524845">
+  <w:num w:numId="21">
     <w:abstractNumId w:val="19"/>
   </w:num>
-  <w:num w:numId="22" w16cid:durableId="1829516048">
+  <w:num w:numId="22">
     <w:abstractNumId w:val="11"/>
   </w:num>
-  <w:num w:numId="23" w16cid:durableId="1267074715">
+  <w:num w:numId="23">
     <w:abstractNumId w:val="2"/>
   </w:num>
-  <w:num w:numId="24" w16cid:durableId="671831631">
+  <w:num w:numId="24">
     <w:abstractNumId w:val="9"/>
   </w:num>
-  <w:num w:numId="25" w16cid:durableId="1002008022">
+  <w:num w:numId="25">
     <w:abstractNumId w:val="22"/>
   </w:num>
-  <w:num w:numId="26" w16cid:durableId="319619263">
+  <w:num w:numId="26">
     <w:abstractNumId w:val="16"/>
   </w:num>
-  <w:num w:numId="27" w16cid:durableId="1758358487">
+  <w:num w:numId="27">
     <w:abstractNumId w:val="26"/>
   </w:num>
 </w:numbering>
 </file>
 
 <file path=word/styles.xml><?xml version="1.0" encoding="utf-8"?>
-<w:styles xmlns:mc="http://schemas.openxmlformats.org/markup-compatibility/2006" xmlns:r="http://schemas.openxmlformats.org/officeDocument/2006/relationships" xmlns:w="http://schemas.openxmlformats.org/wordprocessingml/2006/main" xmlns:w14="http://schemas.microsoft.com/office/word/2010/wordml" xmlns:w15="http://schemas.microsoft.com/office/word/2012/wordml" xmlns:w16cex="http://schemas.microsoft.com/office/word/2018/wordml/cex" xmlns:w16cid="http://schemas.microsoft.com/office/word/2016/wordml/cid" xmlns:w16="http://schemas.microsoft.com/office/word/2018/wordml" xmlns:w16sdtdh="http://schemas.microsoft.com/office/word/2020/wordml/sdtdatahash" xmlns:w16se="http://schemas.microsoft.com/office/word/2015/wordml/symex" mc:Ignorable="w14 w15 w16se w16cid w16 w16cex w16sdtdh">
+<w:styles xmlns:mc="http://schemas.openxmlformats.org/markup-compatibility/2006" xmlns:r="http://schemas.openxmlformats.org/officeDocument/2006/relationships" xmlns:w="http://schemas.openxmlformats.org/wordprocessingml/2006/main" xmlns:w14="http://schemas.microsoft.com/office/word/2010/wordml" xmlns:w15="http://schemas.microsoft.com/office/word/2012/wordml" mc:Ignorable="w14 w15">
   <w:docDefaults>
     <w:rPrDefault>
       <w:rPr>
@@ -10559,7 +10387,7 @@
       </w:pPr>
     </w:pPrDefault>
   </w:docDefaults>
-  <w:latentStyles w:defLockedState="0" w:defUIPriority="99" w:defSemiHidden="0" w:defUnhideWhenUsed="0" w:defQFormat="0" w:count="376">
+  <w:latentStyles w:defLockedState="0" w:defUIPriority="99" w:defSemiHidden="0" w:defUnhideWhenUsed="0" w:defQFormat="0" w:count="371">
     <w:lsdException w:name="Normal" w:uiPriority="0" w:qFormat="1"/>
     <w:lsdException w:name="heading 1" w:uiPriority="9" w:qFormat="1"/>
     <w:lsdException w:name="heading 2" w:semiHidden="1" w:uiPriority="9" w:unhideWhenUsed="1" w:qFormat="1"/>
@@ -10930,11 +10758,6 @@
     <w:lsdException w:name="List Table 5 Dark Accent 6" w:uiPriority="50"/>
     <w:lsdException w:name="List Table 6 Colorful Accent 6" w:uiPriority="51"/>
     <w:lsdException w:name="List Table 7 Colorful Accent 6" w:uiPriority="52"/>
-    <w:lsdException w:name="Mention" w:semiHidden="1" w:unhideWhenUsed="1"/>
-    <w:lsdException w:name="Smart Hyperlink" w:semiHidden="1" w:unhideWhenUsed="1"/>
-    <w:lsdException w:name="Hashtag" w:semiHidden="1" w:unhideWhenUsed="1"/>
-    <w:lsdException w:name="Unresolved Mention" w:semiHidden="1" w:unhideWhenUsed="1"/>
-    <w:lsdException w:name="Smart Link" w:semiHidden="1" w:unhideWhenUsed="1"/>
   </w:latentStyles>
   <w:style w:type="paragraph" w:default="1" w:styleId="Normal">
     <w:name w:val="Normal"/>
@@ -11267,7 +11090,7 @@
       <w:lang w:val="es-ES" w:eastAsia="es-ES"/>
     </w:rPr>
   </w:style>
-  <w:style w:type="table" w:styleId="Tablaconcuadrculaclara">
+  <w:style w:type="table" w:styleId="Cuadrculadetablaclara">
     <w:name w:val="Grid Table Light"/>
     <w:basedOn w:val="Tablanormal"/>
     <w:uiPriority w:val="99"/>
@@ -11375,11 +11198,11 @@
       <w:u w:val="single"/>
     </w:rPr>
   </w:style>
-  <w:style w:type="paragraph" w:styleId="Ttulo">
+  <w:style w:type="paragraph" w:styleId="Puesto">
     <w:name w:val="Title"/>
     <w:basedOn w:val="Normal"/>
     <w:next w:val="Normal"/>
-    <w:link w:val="TtuloCar"/>
+    <w:link w:val="PuestoCar"/>
     <w:uiPriority w:val="10"/>
     <w:qFormat/>
     <w:rsid w:val="008746F8"/>
@@ -11395,10 +11218,10 @@
       <w:lang w:val="es-CL" w:eastAsia="en-US"/>
     </w:rPr>
   </w:style>
-  <w:style w:type="character" w:customStyle="1" w:styleId="TtuloCar">
-    <w:name w:val="Título Car"/>
+  <w:style w:type="character" w:customStyle="1" w:styleId="PuestoCar">
+    <w:name w:val="Puesto Car"/>
     <w:basedOn w:val="Fuentedeprrafopredeter"/>
-    <w:link w:val="Ttulo"/>
+    <w:link w:val="Puesto"/>
     <w:uiPriority w:val="10"/>
     <w:rsid w:val="008746F8"/>
     <w:rPr>
@@ -11685,25 +11508,6 @@
 </file>
 
 <file path=customXml/item2.xml><?xml version="1.0" encoding="utf-8"?>
-<b:Sources xmlns:b="http://schemas.openxmlformats.org/officeDocument/2006/bibliography" xmlns="http://schemas.openxmlformats.org/officeDocument/2006/bibliography" SelectedStyle="\APASixthEditionOfficeOnline.xsl" StyleName="APA" Version="6"/>
-</file>
-
-<file path=customXml/item3.xml><?xml version="1.0" encoding="utf-8"?>
-<p:properties xmlns:p="http://schemas.microsoft.com/office/2006/metadata/properties" xmlns:xsi="http://www.w3.org/2001/XMLSchema-instance" xmlns:pc="http://schemas.microsoft.com/office/infopath/2007/PartnerControls">
-  <documentManagement/>
-</p:properties>
-</file>
-
-<file path=customXml/item4.xml><?xml version="1.0" encoding="utf-8"?>
-<?mso-contentType ?>
-<FormTemplates xmlns="http://schemas.microsoft.com/sharepoint/v3/contenttype/forms">
-  <Display>DocumentLibraryForm</Display>
-  <Edit>DocumentLibraryForm</Edit>
-  <New>DocumentLibraryForm</New>
-</FormTemplates>
-</file>
-
-<file path=customXml/item5.xml><?xml version="1.0" encoding="utf-8"?>
 <ct:contentTypeSchema xmlns:ct="http://schemas.microsoft.com/office/2006/metadata/contentType" xmlns:ma="http://schemas.microsoft.com/office/2006/metadata/properties/metaAttributes" ct:_="" ma:_="" ma:contentTypeName="Documento" ma:contentTypeID="0x010100E96778489EE7714D8BD12CC105EB918B" ma:contentTypeVersion="2" ma:contentTypeDescription="Crear nuevo documento." ma:contentTypeScope="" ma:versionID="416c5c7ae9b5d54d83875cd3c65194e3">
   <xsd:schema xmlns:xsd="http://www.w3.org/2001/XMLSchema" xmlns:xs="http://www.w3.org/2001/XMLSchema" xmlns:p="http://schemas.microsoft.com/office/2006/metadata/properties" xmlns:ns2="126e8a1c-9ea9-435a-ac89-d06c80d62e30" targetNamespace="http://schemas.microsoft.com/office/2006/metadata/properties" ma:root="true" ma:fieldsID="70a237c842677bd850644f8595079f5e" ns2:_="">
     <xsd:import namespace="126e8a1c-9ea9-435a-ac89-d06c80d62e30"/>
@@ -11835,6 +11639,25 @@
 </ct:contentTypeSchema>
 </file>
 
+<file path=customXml/item3.xml><?xml version="1.0" encoding="utf-8"?>
+<?mso-contentType ?>
+<FormTemplates xmlns="http://schemas.microsoft.com/sharepoint/v3/contenttype/forms">
+  <Display>DocumentLibraryForm</Display>
+  <Edit>DocumentLibraryForm</Edit>
+  <New>DocumentLibraryForm</New>
+</FormTemplates>
+</file>
+
+<file path=customXml/item4.xml><?xml version="1.0" encoding="utf-8"?>
+<p:properties xmlns:p="http://schemas.microsoft.com/office/2006/metadata/properties" xmlns:xsi="http://www.w3.org/2001/XMLSchema-instance" xmlns:pc="http://schemas.microsoft.com/office/infopath/2007/PartnerControls">
+  <documentManagement/>
+</p:properties>
+</file>
+
+<file path=customXml/item5.xml><?xml version="1.0" encoding="utf-8"?>
+<b:Sources xmlns:b="http://schemas.openxmlformats.org/officeDocument/2006/bibliography" xmlns="http://schemas.openxmlformats.org/officeDocument/2006/bibliography" SelectedStyle="\APASixthEditionOfficeOnline.xsl" StyleName="APA" Version="6"/>
+</file>
+
 <file path=customXml/itemProps1.xml><?xml version="1.0" encoding="utf-8"?>
 <ds:datastoreItem xmlns:ds="http://schemas.openxmlformats.org/officeDocument/2006/customXml" ds:itemID="{55AF091B-3C7A-41E3-B477-F2FDAA23CFDA}">
   <ds:schemaRefs>
@@ -11844,31 +11667,6 @@
 </file>
 
 <file path=customXml/itemProps2.xml><?xml version="1.0" encoding="utf-8"?>
-<ds:datastoreItem xmlns:ds="http://schemas.openxmlformats.org/officeDocument/2006/customXml" ds:itemID="{74203E96-B722-44CF-B611-70923DD4F702}">
-  <ds:schemaRefs>
-    <ds:schemaRef ds:uri="http://schemas.openxmlformats.org/officeDocument/2006/bibliography"/>
-  </ds:schemaRefs>
-</ds:datastoreItem>
-</file>
-
-<file path=customXml/itemProps3.xml><?xml version="1.0" encoding="utf-8"?>
-<ds:datastoreItem xmlns:ds="http://schemas.openxmlformats.org/officeDocument/2006/customXml" ds:itemID="{5B7B5873-BEF7-4EF9-B783-7B50266FE496}">
-  <ds:schemaRefs>
-    <ds:schemaRef ds:uri="http://schemas.microsoft.com/office/2006/metadata/properties"/>
-    <ds:schemaRef ds:uri="http://schemas.microsoft.com/office/infopath/2007/PartnerControls"/>
-  </ds:schemaRefs>
-</ds:datastoreItem>
-</file>
-
-<file path=customXml/itemProps4.xml><?xml version="1.0" encoding="utf-8"?>
-<ds:datastoreItem xmlns:ds="http://schemas.openxmlformats.org/officeDocument/2006/customXml" ds:itemID="{4EF1E242-F579-4982-B8CC-2FBF33737424}">
-  <ds:schemaRefs>
-    <ds:schemaRef ds:uri="http://schemas.microsoft.com/sharepoint/v3/contenttype/forms"/>
-  </ds:schemaRefs>
-</ds:datastoreItem>
-</file>
-
-<file path=customXml/itemProps5.xml><?xml version="1.0" encoding="utf-8"?>
 <ds:datastoreItem xmlns:ds="http://schemas.openxmlformats.org/officeDocument/2006/customXml" ds:itemID="{12C339A1-A9A3-4F86-8BF7-5C7340ED2ECA}">
   <ds:schemaRefs>
     <ds:schemaRef ds:uri="http://schemas.microsoft.com/office/2006/metadata/contentType"/>
@@ -11884,4 +11682,29 @@
     <ds:schemaRef ds:uri="http://schemas.microsoft.com/internal/obd"/>
   </ds:schemaRefs>
 </ds:datastoreItem>
+</file>
+
+<file path=customXml/itemProps3.xml><?xml version="1.0" encoding="utf-8"?>
+<ds:datastoreItem xmlns:ds="http://schemas.openxmlformats.org/officeDocument/2006/customXml" ds:itemID="{4EF1E242-F579-4982-B8CC-2FBF33737424}">
+  <ds:schemaRefs>
+    <ds:schemaRef ds:uri="http://schemas.microsoft.com/sharepoint/v3/contenttype/forms"/>
+  </ds:schemaRefs>
+</ds:datastoreItem>
+</file>
+
+<file path=customXml/itemProps4.xml><?xml version="1.0" encoding="utf-8"?>
+<ds:datastoreItem xmlns:ds="http://schemas.openxmlformats.org/officeDocument/2006/customXml" ds:itemID="{5B7B5873-BEF7-4EF9-B783-7B50266FE496}">
+  <ds:schemaRefs>
+    <ds:schemaRef ds:uri="http://schemas.microsoft.com/office/2006/metadata/properties"/>
+    <ds:schemaRef ds:uri="http://schemas.microsoft.com/office/infopath/2007/PartnerControls"/>
+  </ds:schemaRefs>
+</ds:datastoreItem>
+</file>
+
+<file path=customXml/itemProps5.xml><?xml version="1.0" encoding="utf-8"?>
+<ds:datastoreItem xmlns:ds="http://schemas.openxmlformats.org/officeDocument/2006/customXml" ds:itemID="{4E06E68B-7E6D-4019-B9ED-019C45294202}">
+  <ds:schemaRefs>
+    <ds:schemaRef ds:uri="http://schemas.openxmlformats.org/officeDocument/2006/bibliography"/>
+  </ds:schemaRefs>
+</ds:datastoreItem>
 </file>
</xml_diff>